<commit_message>
Added requirements.txt and documentation
</commit_message>
<xml_diff>
--- a/GitHub_Jupyter.docx
+++ b/GitHub_Jupyter.docx
@@ -30,8 +30,21 @@
           <w:numId w:val="2"/>
         </w:numPr>
       </w:pPr>
-      <w:r>
-        <w:t>Instantiate a GitHub repository:</w:t>
+      <w:proofErr w:type="spellStart"/>
+      <w:r>
+        <w:t>Instantiate</w:t>
+      </w:r>
+      <w:proofErr w:type="spellEnd"/>
+      <w:r>
+        <w:t xml:space="preserve"> a GitHub </w:t>
+      </w:r>
+      <w:proofErr w:type="spellStart"/>
+      <w:r>
+        <w:t>repository</w:t>
+      </w:r>
+      <w:proofErr w:type="spellEnd"/>
+      <w:r>
+        <w:t>:</w:t>
       </w:r>
     </w:p>
     <w:p>
@@ -73,8 +86,16 @@
         <w:rPr>
           <w:lang w:val="en-US"/>
         </w:rPr>
-        <w:t>Click on New and give the repository a unique name, e.g. “webscraping</w:t>
-      </w:r>
+        <w:t>Click on New and give the repository a unique name, e.g. “</w:t>
+      </w:r>
+      <w:proofErr w:type="spellStart"/>
+      <w:r>
+        <w:rPr>
+          <w:lang w:val="en-US"/>
+        </w:rPr>
+        <w:t>webscraping</w:t>
+      </w:r>
+      <w:proofErr w:type="spellEnd"/>
       <w:r>
         <w:rPr>
           <w:lang w:val="en-US"/>
@@ -103,7 +124,21 @@
         <w:rPr>
           <w:lang w:val="en-US"/>
         </w:rPr>
-        <w:t xml:space="preserve"> and a .gitignore (choose Python as template).</w:t>
+        <w:t xml:space="preserve"> and a .</w:t>
+      </w:r>
+      <w:proofErr w:type="spellStart"/>
+      <w:r>
+        <w:rPr>
+          <w:lang w:val="en-US"/>
+        </w:rPr>
+        <w:t>gitignore</w:t>
+      </w:r>
+      <w:proofErr w:type="spellEnd"/>
+      <w:r>
+        <w:rPr>
+          <w:lang w:val="en-US"/>
+        </w:rPr>
+        <w:t xml:space="preserve"> (choose Python as template).</w:t>
       </w:r>
     </w:p>
     <w:p>
@@ -187,7 +222,21 @@
         <w:rPr>
           <w:lang w:val="en-US"/>
         </w:rPr>
-        <w:t>Select the repository you just created, e.g. “webscraping-workshop”</w:t>
+        <w:t>Select the repository you just created, e.g. “</w:t>
+      </w:r>
+      <w:proofErr w:type="spellStart"/>
+      <w:r>
+        <w:rPr>
+          <w:lang w:val="en-US"/>
+        </w:rPr>
+        <w:t>webscraping</w:t>
+      </w:r>
+      <w:proofErr w:type="spellEnd"/>
+      <w:r>
+        <w:rPr>
+          <w:lang w:val="en-US"/>
+        </w:rPr>
+        <w:t>-workshop”</w:t>
       </w:r>
     </w:p>
     <w:p>
@@ -247,7 +296,35 @@
         <w:rPr>
           <w:lang w:val="en-US"/>
         </w:rPr>
-        <w:t>“webscraping-workshop” containing a README.md, a .gitignore as well as a (hidden) .git folder.</w:t>
+        <w:t>“</w:t>
+      </w:r>
+      <w:proofErr w:type="spellStart"/>
+      <w:r>
+        <w:rPr>
+          <w:lang w:val="en-US"/>
+        </w:rPr>
+        <w:t>webscraping</w:t>
+      </w:r>
+      <w:proofErr w:type="spellEnd"/>
+      <w:r>
+        <w:rPr>
+          <w:lang w:val="en-US"/>
+        </w:rPr>
+        <w:t>-workshop” containing a README.md, a .</w:t>
+      </w:r>
+      <w:proofErr w:type="spellStart"/>
+      <w:r>
+        <w:rPr>
+          <w:lang w:val="en-US"/>
+        </w:rPr>
+        <w:t>gitignore</w:t>
+      </w:r>
+      <w:proofErr w:type="spellEnd"/>
+      <w:r>
+        <w:rPr>
+          <w:lang w:val="en-US"/>
+        </w:rPr>
+        <w:t xml:space="preserve"> as well as a (hidden) .git folder.</w:t>
       </w:r>
     </w:p>
     <w:p>
@@ -276,7 +353,29 @@
           <w:szCs w:val="28"/>
           <w:lang w:val="en-US"/>
         </w:rPr>
-        <w:t>Anaconda and Jupyter Notebook</w:t>
+        <w:t xml:space="preserve">Anaconda and </w:t>
+      </w:r>
+      <w:proofErr w:type="spellStart"/>
+      <w:r>
+        <w:rPr>
+          <w:b/>
+          <w:bCs/>
+          <w:sz w:val="28"/>
+          <w:szCs w:val="28"/>
+          <w:lang w:val="en-US"/>
+        </w:rPr>
+        <w:t>Jupyter</w:t>
+      </w:r>
+      <w:proofErr w:type="spellEnd"/>
+      <w:r>
+        <w:rPr>
+          <w:b/>
+          <w:bCs/>
+          <w:sz w:val="28"/>
+          <w:szCs w:val="28"/>
+          <w:lang w:val="en-US"/>
+        </w:rPr>
+        <w:t xml:space="preserve"> Notebook</w:t>
       </w:r>
     </w:p>
     <w:p>
@@ -362,8 +461,23 @@
         <w:rPr>
           <w:lang w:val="en-US"/>
         </w:rPr>
-        <w:t xml:space="preserve">Type conda create –name </w:t>
-      </w:r>
+        <w:t xml:space="preserve">Type </w:t>
+      </w:r>
+      <w:proofErr w:type="spellStart"/>
+      <w:r>
+        <w:rPr>
+          <w:lang w:val="en-US"/>
+        </w:rPr>
+        <w:t>conda</w:t>
+      </w:r>
+      <w:proofErr w:type="spellEnd"/>
+      <w:r>
+        <w:rPr>
+          <w:lang w:val="en-US"/>
+        </w:rPr>
+        <w:t xml:space="preserve"> create –name </w:t>
+      </w:r>
+      <w:proofErr w:type="spellStart"/>
       <w:r>
         <w:rPr>
           <w:lang w:val="en-US"/>
@@ -374,7 +488,14 @@
         <w:rPr>
           <w:lang w:val="en-US"/>
         </w:rPr>
-        <w:t>ebscraping (or any other name that allows you to easily identify the environment) and confirm to proceed by entering y</w:t>
+        <w:t>ebscraping</w:t>
+      </w:r>
+      <w:proofErr w:type="spellEnd"/>
+      <w:r>
+        <w:rPr>
+          <w:lang w:val="en-US"/>
+        </w:rPr>
+        <w:t xml:space="preserve"> (or any other name that allows you to easily identify the environment) and confirm to proceed by entering y</w:t>
       </w:r>
     </w:p>
     <w:p>
@@ -392,8 +513,23 @@
         <w:rPr>
           <w:lang w:val="en-US"/>
         </w:rPr>
-        <w:t xml:space="preserve">Activate the virtual environment by entering (conda) activate </w:t>
-      </w:r>
+        <w:t>Activate the virtual environment by entering (</w:t>
+      </w:r>
+      <w:proofErr w:type="spellStart"/>
+      <w:r>
+        <w:rPr>
+          <w:lang w:val="en-US"/>
+        </w:rPr>
+        <w:t>conda</w:t>
+      </w:r>
+      <w:proofErr w:type="spellEnd"/>
+      <w:r>
+        <w:rPr>
+          <w:lang w:val="en-US"/>
+        </w:rPr>
+        <w:t xml:space="preserve">) activate </w:t>
+      </w:r>
+      <w:proofErr w:type="spellStart"/>
       <w:r>
         <w:rPr>
           <w:lang w:val="en-US"/>
@@ -406,6 +542,7 @@
         </w:rPr>
         <w:t>ebscraping</w:t>
       </w:r>
+      <w:proofErr w:type="spellEnd"/>
       <w:r>
         <w:rPr>
           <w:lang w:val="en-US"/>
@@ -446,7 +583,21 @@
         <w:rPr>
           <w:lang w:val="en-US"/>
         </w:rPr>
-        <w:t>Now we will add a Jupyter Notebook Kernel to the environment that allows us to easily switch between the Kernels and environments in the notebook:</w:t>
+        <w:t xml:space="preserve">Now we will add a </w:t>
+      </w:r>
+      <w:proofErr w:type="spellStart"/>
+      <w:r>
+        <w:rPr>
+          <w:lang w:val="en-US"/>
+        </w:rPr>
+        <w:t>Jupyter</w:t>
+      </w:r>
+      <w:proofErr w:type="spellEnd"/>
+      <w:r>
+        <w:rPr>
+          <w:lang w:val="en-US"/>
+        </w:rPr>
+        <w:t xml:space="preserve"> Notebook Kernel to the environment that allows us to easily switch between the Kernels and environments in the notebook:</w:t>
       </w:r>
     </w:p>
     <w:p>
@@ -464,7 +615,21 @@
         <w:rPr>
           <w:lang w:val="en-US"/>
         </w:rPr>
-        <w:t>Any additional package / module in Python is installed via pip or conda (if we’re using the Anaconda distribution)</w:t>
+        <w:t xml:space="preserve">Any additional package / module in Python is installed via pip or </w:t>
+      </w:r>
+      <w:proofErr w:type="spellStart"/>
+      <w:r>
+        <w:rPr>
+          <w:lang w:val="en-US"/>
+        </w:rPr>
+        <w:t>conda</w:t>
+      </w:r>
+      <w:proofErr w:type="spellEnd"/>
+      <w:r>
+        <w:rPr>
+          <w:lang w:val="en-US"/>
+        </w:rPr>
+        <w:t xml:space="preserve"> (if we’re using the Anaconda distribution)</w:t>
       </w:r>
     </w:p>
     <w:p>
@@ -482,8 +647,37 @@
         <w:rPr>
           <w:lang w:val="en-US"/>
         </w:rPr>
-        <w:t xml:space="preserve">To install the additional module type conda install ipykernel in your still activated </w:t>
-      </w:r>
+        <w:t xml:space="preserve">To install the additional module type </w:t>
+      </w:r>
+      <w:proofErr w:type="spellStart"/>
+      <w:r>
+        <w:rPr>
+          <w:lang w:val="en-US"/>
+        </w:rPr>
+        <w:t>conda</w:t>
+      </w:r>
+      <w:proofErr w:type="spellEnd"/>
+      <w:r>
+        <w:rPr>
+          <w:lang w:val="en-US"/>
+        </w:rPr>
+        <w:t xml:space="preserve"> install </w:t>
+      </w:r>
+      <w:proofErr w:type="spellStart"/>
+      <w:r>
+        <w:rPr>
+          <w:lang w:val="en-US"/>
+        </w:rPr>
+        <w:t>ipykernel</w:t>
+      </w:r>
+      <w:proofErr w:type="spellEnd"/>
+      <w:r>
+        <w:rPr>
+          <w:lang w:val="en-US"/>
+        </w:rPr>
+        <w:t xml:space="preserve"> in your still activated </w:t>
+      </w:r>
+      <w:proofErr w:type="spellStart"/>
       <w:r>
         <w:rPr>
           <w:lang w:val="en-US"/>
@@ -494,7 +688,14 @@
         <w:rPr>
           <w:lang w:val="en-US"/>
         </w:rPr>
-        <w:t>ebscraping environment. The prompt will display the progress of further dependencies that are being downloaded and installed. The process has finished after Executing transaction: done is shown.</w:t>
+        <w:t>ebscraping</w:t>
+      </w:r>
+      <w:proofErr w:type="spellEnd"/>
+      <w:r>
+        <w:rPr>
+          <w:lang w:val="en-US"/>
+        </w:rPr>
+        <w:t xml:space="preserve"> environment. The prompt will display the progress of further dependencies that are being downloaded and installed. The process has finished after Executing transaction: done is shown.</w:t>
       </w:r>
     </w:p>
     <w:p>
@@ -512,8 +713,30 @@
         <w:rPr>
           <w:lang w:val="en-US"/>
         </w:rPr>
-        <w:t>Also install Jupyter via the command pip install jupyter</w:t>
-      </w:r>
+        <w:t xml:space="preserve">Also install </w:t>
+      </w:r>
+      <w:proofErr w:type="spellStart"/>
+      <w:r>
+        <w:rPr>
+          <w:lang w:val="en-US"/>
+        </w:rPr>
+        <w:t>Jupyter</w:t>
+      </w:r>
+      <w:proofErr w:type="spellEnd"/>
+      <w:r>
+        <w:rPr>
+          <w:lang w:val="en-US"/>
+        </w:rPr>
+        <w:t xml:space="preserve"> via the command pip install </w:t>
+      </w:r>
+      <w:proofErr w:type="spellStart"/>
+      <w:r>
+        <w:rPr>
+          <w:lang w:val="en-US"/>
+        </w:rPr>
+        <w:t>jupyter</w:t>
+      </w:r>
+      <w:proofErr w:type="spellEnd"/>
     </w:p>
     <w:p>
       <w:pPr>
@@ -554,8 +777,37 @@
         <w:rPr>
           <w:lang w:val="en-US"/>
         </w:rPr>
-        <w:t xml:space="preserve">To create the Jupyter kernel type python -m ipykernel install –user –name </w:t>
-      </w:r>
+        <w:t xml:space="preserve">To create the </w:t>
+      </w:r>
+      <w:proofErr w:type="spellStart"/>
+      <w:r>
+        <w:rPr>
+          <w:lang w:val="en-US"/>
+        </w:rPr>
+        <w:t>Jupyter</w:t>
+      </w:r>
+      <w:proofErr w:type="spellEnd"/>
+      <w:r>
+        <w:rPr>
+          <w:lang w:val="en-US"/>
+        </w:rPr>
+        <w:t xml:space="preserve"> kernel type python -m </w:t>
+      </w:r>
+      <w:proofErr w:type="spellStart"/>
+      <w:r>
+        <w:rPr>
+          <w:lang w:val="en-US"/>
+        </w:rPr>
+        <w:t>ipykernel</w:t>
+      </w:r>
+      <w:proofErr w:type="spellEnd"/>
+      <w:r>
+        <w:rPr>
+          <w:lang w:val="en-US"/>
+        </w:rPr>
+        <w:t xml:space="preserve"> install –user –name </w:t>
+      </w:r>
+      <w:proofErr w:type="spellStart"/>
       <w:r>
         <w:rPr>
           <w:lang w:val="en-US"/>
@@ -566,13 +818,77 @@
         <w:rPr>
           <w:lang w:val="en-US"/>
         </w:rPr>
-        <w:t>ebscraping –display-name “Webscraping Workshop</w:t>
+        <w:t>ebscraping</w:t>
+      </w:r>
+      <w:proofErr w:type="spellEnd"/>
+      <w:r>
+        <w:rPr>
+          <w:lang w:val="en-US"/>
+        </w:rPr>
+        <w:t xml:space="preserve"> –display-name “</w:t>
+      </w:r>
+      <w:proofErr w:type="spellStart"/>
+      <w:r>
+        <w:rPr>
+          <w:lang w:val="en-US"/>
+        </w:rPr>
+        <w:t>Webscraping</w:t>
+      </w:r>
+      <w:proofErr w:type="spellEnd"/>
+      <w:r>
+        <w:rPr>
+          <w:lang w:val="en-US"/>
+        </w:rPr>
+        <w:t xml:space="preserve"> Workshop</w:t>
       </w:r>
       <w:r>
         <w:rPr>
           <w:lang w:val="en-US"/>
         </w:rPr>
         <w:t>”</w:t>
+      </w:r>
+    </w:p>
+    <w:p>
+      <w:pPr>
+        <w:pStyle w:val="Listenabsatz"/>
+        <w:numPr>
+          <w:ilvl w:val="1"/>
+          <w:numId w:val="1"/>
+        </w:numPr>
+        <w:rPr>
+          <w:lang w:val="en-US"/>
+        </w:rPr>
+      </w:pPr>
+      <w:r>
+        <w:rPr>
+          <w:lang w:val="en-US"/>
+        </w:rPr>
+        <w:t xml:space="preserve">It is common practice to provide a complete specification of the modules contained in a virtual environment in a requirements format (.txt). To obtain this file navigate to the local GitHub directory by typing “cd” followed by the path (you can copy-paste this from the file explorer line) into the Anaconda Prompt and then type </w:t>
+      </w:r>
+      <w:r>
+        <w:rPr>
+          <w:lang w:val="en-US"/>
+        </w:rPr>
+        <w:t>python -m pip freeze &gt; requirements.txt</w:t>
+      </w:r>
+      <w:r>
+        <w:rPr>
+          <w:lang w:val="en-US"/>
+        </w:rPr>
+        <w:t xml:space="preserve">. The requirements.txt can then be used from another </w:t>
+      </w:r>
+      <w:r>
+        <w:rPr>
+          <w:lang w:val="en-US"/>
+        </w:rPr>
+        <w:lastRenderedPageBreak/>
+        <w:t xml:space="preserve">user when reproducing any code that runs in your virtual environment without bothering about incomplete documentation of dependencies and versions. To do so, the user needs to have activated a raw virtual environment and provide the requirements.txt by the command </w:t>
+      </w:r>
+      <w:r>
+        <w:rPr>
+          <w:lang w:val="en-US"/>
+        </w:rPr>
+        <w:t>python -m pip install -r requirements.txt</w:t>
       </w:r>
     </w:p>
     <w:p>
@@ -590,7 +906,21 @@
         <w:rPr>
           <w:lang w:val="en-US"/>
         </w:rPr>
-        <w:t>Now it’s time to open a Jupyter Notebook for the first time:</w:t>
+        <w:t xml:space="preserve">Now it’s time to open a </w:t>
+      </w:r>
+      <w:proofErr w:type="spellStart"/>
+      <w:r>
+        <w:rPr>
+          <w:lang w:val="en-US"/>
+        </w:rPr>
+        <w:t>Jupyter</w:t>
+      </w:r>
+      <w:proofErr w:type="spellEnd"/>
+      <w:r>
+        <w:rPr>
+          <w:lang w:val="en-US"/>
+        </w:rPr>
+        <w:t xml:space="preserve"> Notebook for the first time:</w:t>
       </w:r>
     </w:p>
     <w:p>
@@ -608,7 +938,35 @@
         <w:rPr>
           <w:lang w:val="en-US"/>
         </w:rPr>
-        <w:t>In the activated environment webscraping type jupyter notebook in the prompt</w:t>
+        <w:t xml:space="preserve">In the activated environment </w:t>
+      </w:r>
+      <w:proofErr w:type="spellStart"/>
+      <w:r>
+        <w:rPr>
+          <w:lang w:val="en-US"/>
+        </w:rPr>
+        <w:t>webscraping</w:t>
+      </w:r>
+      <w:proofErr w:type="spellEnd"/>
+      <w:r>
+        <w:rPr>
+          <w:lang w:val="en-US"/>
+        </w:rPr>
+        <w:t xml:space="preserve"> type </w:t>
+      </w:r>
+      <w:proofErr w:type="spellStart"/>
+      <w:r>
+        <w:rPr>
+          <w:lang w:val="en-US"/>
+        </w:rPr>
+        <w:t>jupyter</w:t>
+      </w:r>
+      <w:proofErr w:type="spellEnd"/>
+      <w:r>
+        <w:rPr>
+          <w:lang w:val="en-US"/>
+        </w:rPr>
+        <w:t xml:space="preserve"> notebook in the prompt</w:t>
       </w:r>
     </w:p>
     <w:p>
@@ -662,7 +1020,21 @@
         <w:rPr>
           <w:lang w:val="en-US"/>
         </w:rPr>
-        <w:t xml:space="preserve"> webscraping-workshop.</w:t>
+        <w:t xml:space="preserve"> </w:t>
+      </w:r>
+      <w:proofErr w:type="spellStart"/>
+      <w:r>
+        <w:rPr>
+          <w:lang w:val="en-US"/>
+        </w:rPr>
+        <w:t>webscraping</w:t>
+      </w:r>
+      <w:proofErr w:type="spellEnd"/>
+      <w:r>
+        <w:rPr>
+          <w:lang w:val="en-US"/>
+        </w:rPr>
+        <w:t>-workshop.</w:t>
       </w:r>
     </w:p>
     <w:p>
@@ -680,8 +1052,35 @@
         <w:rPr>
           <w:lang w:val="en-US"/>
         </w:rPr>
-        <w:lastRenderedPageBreak/>
-        <w:t>Create a Jupyter Notebook by clicking on New and select the Kernel “Webscraping Workshop” you created before.</w:t>
+        <w:t xml:space="preserve">Create a </w:t>
+      </w:r>
+      <w:proofErr w:type="spellStart"/>
+      <w:r>
+        <w:rPr>
+          <w:lang w:val="en-US"/>
+        </w:rPr>
+        <w:t>Jupyter</w:t>
+      </w:r>
+      <w:proofErr w:type="spellEnd"/>
+      <w:r>
+        <w:rPr>
+          <w:lang w:val="en-US"/>
+        </w:rPr>
+        <w:t xml:space="preserve"> Notebook by clicking on New and select the Kernel “</w:t>
+      </w:r>
+      <w:proofErr w:type="spellStart"/>
+      <w:r>
+        <w:rPr>
+          <w:lang w:val="en-US"/>
+        </w:rPr>
+        <w:t>Webscraping</w:t>
+      </w:r>
+      <w:proofErr w:type="spellEnd"/>
+      <w:r>
+        <w:rPr>
+          <w:lang w:val="en-US"/>
+        </w:rPr>
+        <w:t xml:space="preserve"> Workshop” you created before.</w:t>
       </w:r>
     </w:p>
     <w:p>

</xml_diff>